<commit_message>
proposal and links added
</commit_message>
<xml_diff>
--- a/Project-2 Proposal.docx
+++ b/Project-2 Proposal.docx
@@ -149,6 +149,7 @@
             </w:r>
           </w:p>
           <w:p>
+            <w:proofErr w:type="gramStart"/>
             <w:r>
               <w:rPr>
                 <w:b/>
@@ -161,16 +162,27 @@
                 <w:b/>
                 <w:u w:val="single"/>
               </w:rPr>
-              <w:t xml:space="preserve"> : </w:t>
-            </w:r>
-            <w:r>
-              <w:rPr>
-                <w:b/>
+              <w:t xml:space="preserve"> :</w:t>
+            </w:r>
+            <w:proofErr w:type="gramEnd"/>
+            <w:r>
+              <w:rPr>
+                <w:b/>
+                <w:u w:val="single"/>
               </w:rPr>
               <w:t xml:space="preserve"> </w:t>
             </w:r>
             <w:r>
+              <w:rPr>
+                <w:b/>
+              </w:rPr>
+              <w:t xml:space="preserve"> </w:t>
+            </w:r>
+            <w:r>
               <w:t>Airplane, automobile, bird ,cat , deer, dog , frog , horse , ship , truck</w:t>
+            </w:r>
+            <w:r>
+              <w:t xml:space="preserve"> .</w:t>
             </w:r>
           </w:p>
         </w:tc>
@@ -215,10 +227,7 @@
               </w:r>
             </w:hyperlink>
           </w:p>
-          <w:p>
-            <w:bookmarkStart w:id="0" w:name="_GoBack"/>
-            <w:bookmarkEnd w:id="0"/>
-          </w:p>
+          <w:p/>
           <w:p>
             <w:hyperlink r:id="rId7" w:history="1">
               <w:r>
@@ -259,7 +268,53 @@
                 <w:rFonts w:ascii="Helvetica" w:hAnsi="Helvetica" w:cs="Helvetica"/>
                 <w:shd w:val="clear" w:color="auto" w:fill="FFFFFF"/>
               </w:rPr>
-              <w:t xml:space="preserve"> consists of 60,000 32x32 color images containing one of 10 object classes, with 6000 images per class.</w:t>
+              <w:t xml:space="preserve"> consists of </w:t>
+            </w:r>
+            <w:proofErr w:type="gramStart"/>
+            <w:r>
+              <w:rPr>
+                <w:rFonts w:ascii="Helvetica" w:hAnsi="Helvetica" w:cs="Helvetica"/>
+                <w:b/>
+                <w:shd w:val="clear" w:color="auto" w:fill="FFFFFF"/>
+              </w:rPr>
+              <w:t>60,000</w:t>
+            </w:r>
+            <w:r>
+              <w:rPr>
+                <w:rFonts w:ascii="Helvetica" w:hAnsi="Helvetica" w:cs="Helvetica"/>
+                <w:shd w:val="clear" w:color="auto" w:fill="FFFFFF"/>
+              </w:rPr>
+              <w:t xml:space="preserve"> </w:t>
+            </w:r>
+            <w:r>
+              <w:rPr>
+                <w:rFonts w:ascii="Helvetica" w:hAnsi="Helvetica" w:cs="Helvetica"/>
+                <w:shd w:val="clear" w:color="auto" w:fill="FFFFFF"/>
+              </w:rPr>
+              <w:t>,</w:t>
+            </w:r>
+            <w:proofErr w:type="gramEnd"/>
+            <w:r>
+              <w:rPr>
+                <w:rFonts w:ascii="Helvetica" w:hAnsi="Helvetica" w:cs="Helvetica"/>
+                <w:shd w:val="clear" w:color="auto" w:fill="FFFFFF"/>
+              </w:rPr>
+              <w:t xml:space="preserve"> </w:t>
+            </w:r>
+            <w:r>
+              <w:rPr>
+                <w:rFonts w:ascii="Helvetica" w:hAnsi="Helvetica" w:cs="Helvetica"/>
+                <w:b/>
+                <w:shd w:val="clear" w:color="auto" w:fill="FFFFFF"/>
+              </w:rPr>
+              <w:t>32x32 color images</w:t>
+            </w:r>
+            <w:r>
+              <w:rPr>
+                <w:rFonts w:ascii="Helvetica" w:hAnsi="Helvetica" w:cs="Helvetica"/>
+                <w:shd w:val="clear" w:color="auto" w:fill="FFFFFF"/>
+              </w:rPr>
+              <w:t xml:space="preserve"> containing one of 10 object classes, with 6000 images per class.</w:t>
             </w:r>
           </w:p>
         </w:tc>
@@ -328,6 +383,8 @@
             <w:r>
               <w:t>:</w:t>
             </w:r>
+            <w:bookmarkStart w:id="0" w:name="_GoBack"/>
+            <w:bookmarkEnd w:id="0"/>
           </w:p>
           <w:p>
             <w:pPr>
@@ -581,6 +638,12 @@
             </w:r>
             <w:r>
               <w:t>: Accuracy</w:t>
+            </w:r>
+            <w:r>
+              <w:t xml:space="preserve"> </w:t>
+            </w:r>
+            <w:r>
+              <w:t>, Precision, Recall</w:t>
             </w:r>
           </w:p>
           <w:p>

</xml_diff>